<commit_message>
feat: add dark mode and compatibility with dark theme files
This dark mode is set accordingly to user's system preferences.
</commit_message>
<xml_diff>
--- a/public/files/maths/suites-arithmetiques-geometriques/suites-arithmetiques-geometriques.docx
+++ b/public/files/maths/suites-arithmetiques-geometriques/suites-arithmetiques-geometriques.docx
@@ -1,49 +1,72 @@
 
 <file path=word/document.xml><?xml version="1.0" encoding="utf-8"?>
 <w:document xmlns:wpc="http://schemas.microsoft.com/office/word/2010/wordprocessingCanvas" xmlns:cx="http://schemas.microsoft.com/office/drawing/2014/chartex" xmlns:mc="http://schemas.openxmlformats.org/markup-compatibility/2006" xmlns:o="urn:schemas-microsoft-com:office:office" xmlns:r="http://schemas.openxmlformats.org/officeDocument/2006/relationships" xmlns:m="http://schemas.openxmlformats.org/officeDocument/2006/math" xmlns:v="urn:schemas-microsoft-com:vml" xmlns:wp14="http://schemas.microsoft.com/office/word/2010/wordprocessingDrawing" xmlns:wp="http://schemas.openxmlformats.org/drawingml/2006/wordprocessingDrawing" xmlns:w10="urn:schemas-microsoft-com:office:word" xmlns:w="http://schemas.openxmlformats.org/wordprocessingml/2006/main" xmlns:w14="http://schemas.microsoft.com/office/word/2010/wordml" xmlns:w15="http://schemas.microsoft.com/office/word/2012/wordml" xmlns:w16se="http://schemas.microsoft.com/office/word/2015/wordml/symex" xmlns:wpg="http://schemas.microsoft.com/office/word/2010/wordprocessingGroup" xmlns:wpi="http://schemas.microsoft.com/office/word/2010/wordprocessingInk" xmlns:wne="http://schemas.microsoft.com/office/word/2006/wordml" xmlns:wps="http://schemas.microsoft.com/office/word/2010/wordprocessingShape" mc:Ignorable="w14 w15 w16se wp14">
+  <w:background w:color="FFFFFF" w:themeColor="background1"/>
   <w:body>
     <w:p>
       <w:pPr>
         <w:pStyle w:val="Titre"/>
-        <w:jc w:val="center"/>
-      </w:pPr>
-      <w:r>
-        <w:t>Suites arithmétiques et géométriques</w:t>
+      </w:pPr>
+      <w:r>
+        <w:t xml:space="preserve">Suites </w:t>
+      </w:r>
+      <w:r>
+        <w:t>arithmétiques</w:t>
+      </w:r>
+      <w:r>
+        <w:t xml:space="preserve"> et géométriques</w:t>
       </w:r>
     </w:p>
     <w:p>
       <w:pPr>
         <w:pStyle w:val="Sous-titre"/>
-        <w:jc w:val="center"/>
-        <w:rPr>
+        <w:rPr>
+          <w:color w:val="A6A6A6" w:themeColor="background1" w:themeShade="A6"/>
           <w:vertAlign w:val="superscript"/>
         </w:rPr>
       </w:pPr>
       <w:r>
+        <w:rPr>
+          <w:color w:val="A6A6A6" w:themeColor="background1" w:themeShade="A6"/>
+        </w:rPr>
         <w:t>Mathématiques</w:t>
       </w:r>
       <w:r>
+        <w:rPr>
+          <w:color w:val="A6A6A6" w:themeColor="background1" w:themeShade="A6"/>
+        </w:rPr>
         <w:t xml:space="preserve"> </w:t>
       </w:r>
       <w:r>
+        <w:rPr>
+          <w:color w:val="A6A6A6" w:themeColor="background1" w:themeShade="A6"/>
+        </w:rPr>
         <w:t xml:space="preserve">– </w:t>
       </w:r>
       <w:r>
-        <w:t>Première s</w:t>
+        <w:rPr>
+          <w:color w:val="A6A6A6" w:themeColor="background1" w:themeShade="A6"/>
+        </w:rPr>
+        <w:t>Pr</w:t>
       </w:r>
       <w:bookmarkStart w:id="0" w:name="_GoBack"/>
       <w:bookmarkEnd w:id="0"/>
       <w:r>
+        <w:rPr>
+          <w:color w:val="A6A6A6" w:themeColor="background1" w:themeShade="A6"/>
+        </w:rPr>
+        <w:t>emière s</w:t>
+      </w:r>
+      <w:r>
+        <w:rPr>
+          <w:color w:val="A6A6A6" w:themeColor="background1" w:themeShade="A6"/>
+        </w:rPr>
         <w:t>pécialité</w:t>
       </w:r>
     </w:p>
     <w:p>
       <w:pPr>
         <w:pStyle w:val="Titre1"/>
-        <w:numPr>
-          <w:ilvl w:val="0"/>
-          <w:numId w:val="1"/>
-        </w:numPr>
       </w:pPr>
       <w:r>
         <w:t>Suites arithmétiques</w:t>
@@ -52,10 +75,6 @@
     <w:p>
       <w:pPr>
         <w:pStyle w:val="Titre2"/>
-        <w:numPr>
-          <w:ilvl w:val="1"/>
-          <w:numId w:val="1"/>
-        </w:numPr>
       </w:pPr>
       <w:r>
         <w:t>Définition</w:t>
@@ -391,10 +410,6 @@
     <w:p>
       <w:pPr>
         <w:pStyle w:val="Titre2"/>
-        <w:numPr>
-          <w:ilvl w:val="1"/>
-          <w:numId w:val="1"/>
-        </w:numPr>
         <w:rPr>
           <w:rFonts w:eastAsiaTheme="minorEastAsia"/>
         </w:rPr>
@@ -470,7 +485,7 @@
               <w:rPr>
                 <w:rFonts w:ascii="Cambria Math" w:hAnsi="Cambria Math"/>
               </w:rPr>
-              <m:t>n∈</m:t>
+              <m:t>n</m:t>
             </m:r>
             <m:r>
               <m:rPr>
@@ -479,7 +494,7 @@
               <w:rPr>
                 <w:rFonts w:ascii="Cambria Math" w:hAnsi="Cambria Math"/>
               </w:rPr>
-              <m:t>N</m:t>
+              <m:t>∈N</m:t>
             </m:r>
           </m:sub>
         </m:sSub>
@@ -801,10 +816,6 @@
     <w:p>
       <w:pPr>
         <w:pStyle w:val="Titre2"/>
-        <w:numPr>
-          <w:ilvl w:val="1"/>
-          <w:numId w:val="1"/>
-        </w:numPr>
       </w:pPr>
       <w:r>
         <w:t>Variations</w:t>
@@ -1106,10 +1117,6 @@
     <w:p>
       <w:pPr>
         <w:pStyle w:val="Titre1"/>
-        <w:numPr>
-          <w:ilvl w:val="0"/>
-          <w:numId w:val="1"/>
-        </w:numPr>
       </w:pPr>
       <w:r>
         <w:t>Suites géométriques</w:t>
@@ -1118,10 +1125,6 @@
     <w:p>
       <w:pPr>
         <w:pStyle w:val="Titre2"/>
-        <w:numPr>
-          <w:ilvl w:val="1"/>
-          <w:numId w:val="1"/>
-        </w:numPr>
       </w:pPr>
       <w:r>
         <w:t>Définition</w:t>
@@ -1479,10 +1482,6 @@
     <w:p>
       <w:pPr>
         <w:pStyle w:val="Titre2"/>
-        <w:numPr>
-          <w:ilvl w:val="1"/>
-          <w:numId w:val="1"/>
-        </w:numPr>
       </w:pPr>
       <w:r>
         <w:t>Somme des termes consécutifs</w:t>
@@ -1877,10 +1876,6 @@
     <w:p>
       <w:pPr>
         <w:pStyle w:val="Titre2"/>
-        <w:numPr>
-          <w:ilvl w:val="1"/>
-          <w:numId w:val="1"/>
-        </w:numPr>
       </w:pPr>
       <w:r>
         <w:t>Variations</w:t>
@@ -3210,10 +3205,11 @@
   <w:abstractNum w:abstractNumId="4" w15:restartNumberingAfterBreak="0">
     <w:nsid w:val="7DC24881"/>
     <w:multiLevelType w:val="hybridMultilevel"/>
-    <w:tmpl w:val="8700738E"/>
-    <w:lvl w:ilvl="0" w:tplc="040C000F">
+    <w:tmpl w:val="985A5D74"/>
+    <w:lvl w:ilvl="0" w:tplc="4E1CF612">
       <w:start w:val="1"/>
       <w:numFmt w:val="decimal"/>
+      <w:pStyle w:val="Titre1"/>
       <w:lvlText w:val="%1."/>
       <w:lvlJc w:val="left"/>
       <w:pPr>
@@ -3223,9 +3219,10 @@
         <w:rFonts w:hint="default"/>
       </w:rPr>
     </w:lvl>
-    <w:lvl w:ilvl="1" w:tplc="040C0019">
+    <w:lvl w:ilvl="1" w:tplc="8B90AF54">
       <w:start w:val="1"/>
       <w:numFmt w:val="lowerLetter"/>
+      <w:pStyle w:val="Titre2"/>
       <w:lvlText w:val="%2."/>
       <w:lvlJc w:val="left"/>
       <w:pPr>
@@ -3716,16 +3713,19 @@
     <w:link w:val="Titre1Car"/>
     <w:uiPriority w:val="9"/>
     <w:qFormat/>
-    <w:rsid w:val="005B7500"/>
+    <w:rsid w:val="00D45C53"/>
     <w:pPr>
       <w:keepNext/>
       <w:keepLines/>
+      <w:numPr>
+        <w:numId w:val="1"/>
+      </w:numPr>
       <w:spacing w:before="240" w:after="0"/>
       <w:outlineLvl w:val="0"/>
     </w:pPr>
     <w:rPr>
       <w:rFonts w:asciiTheme="majorHAnsi" w:eastAsiaTheme="majorEastAsia" w:hAnsiTheme="majorHAnsi" w:cstheme="majorBidi"/>
-      <w:color w:val="2F5496" w:themeColor="accent1" w:themeShade="BF"/>
+      <w:color w:val="5B9BD5" w:themeColor="accent1"/>
       <w:sz w:val="32"/>
       <w:szCs w:val="32"/>
     </w:rPr>
@@ -3738,16 +3738,20 @@
     <w:uiPriority w:val="9"/>
     <w:unhideWhenUsed/>
     <w:qFormat/>
-    <w:rsid w:val="005B7500"/>
+    <w:rsid w:val="00D45C53"/>
     <w:pPr>
       <w:keepNext/>
       <w:keepLines/>
+      <w:numPr>
+        <w:ilvl w:val="1"/>
+        <w:numId w:val="1"/>
+      </w:numPr>
       <w:spacing w:before="40" w:after="0"/>
       <w:outlineLvl w:val="1"/>
     </w:pPr>
     <w:rPr>
       <w:rFonts w:asciiTheme="majorHAnsi" w:eastAsiaTheme="majorEastAsia" w:hAnsiTheme="majorHAnsi" w:cstheme="majorBidi"/>
-      <w:color w:val="2F5496" w:themeColor="accent1" w:themeShade="BF"/>
+      <w:color w:val="5B9BD5" w:themeColor="accent1"/>
       <w:sz w:val="26"/>
       <w:szCs w:val="26"/>
     </w:rPr>
@@ -3769,7 +3773,7 @@
     </w:pPr>
     <w:rPr>
       <w:rFonts w:asciiTheme="majorHAnsi" w:eastAsiaTheme="majorEastAsia" w:hAnsiTheme="majorHAnsi" w:cstheme="majorBidi"/>
-      <w:color w:val="1F3763" w:themeColor="accent1" w:themeShade="7F"/>
+      <w:color w:val="1F4D78" w:themeColor="accent1" w:themeShade="7F"/>
       <w:sz w:val="24"/>
       <w:szCs w:val="24"/>
     </w:rPr>
@@ -3808,10 +3812,11 @@
     <w:link w:val="TitreCar"/>
     <w:uiPriority w:val="10"/>
     <w:qFormat/>
-    <w:rsid w:val="005B7500"/>
+    <w:rsid w:val="00D45C53"/>
     <w:pPr>
       <w:spacing w:after="0" w:line="240" w:lineRule="auto"/>
       <w:contextualSpacing/>
+      <w:jc w:val="center"/>
     </w:pPr>
     <w:rPr>
       <w:rFonts w:asciiTheme="majorHAnsi" w:eastAsiaTheme="majorEastAsia" w:hAnsiTheme="majorHAnsi" w:cstheme="majorBidi"/>
@@ -3826,7 +3831,7 @@
     <w:basedOn w:val="Policepardfaut"/>
     <w:link w:val="Titre"/>
     <w:uiPriority w:val="10"/>
-    <w:rsid w:val="005B7500"/>
+    <w:rsid w:val="00D45C53"/>
     <w:rPr>
       <w:rFonts w:asciiTheme="majorHAnsi" w:eastAsiaTheme="majorEastAsia" w:hAnsiTheme="majorHAnsi" w:cstheme="majorBidi"/>
       <w:spacing w:val="-10"/>
@@ -3842,15 +3847,16 @@
     <w:link w:val="Sous-titreCar"/>
     <w:uiPriority w:val="11"/>
     <w:qFormat/>
-    <w:rsid w:val="005B7500"/>
+    <w:rsid w:val="00D45C53"/>
     <w:pPr>
       <w:numPr>
         <w:ilvl w:val="1"/>
       </w:numPr>
+      <w:jc w:val="center"/>
     </w:pPr>
     <w:rPr>
       <w:rFonts w:eastAsiaTheme="minorEastAsia"/>
-      <w:color w:val="5A5A5A" w:themeColor="text1" w:themeTint="A5"/>
+      <w:color w:val="A6A6A6" w:themeColor="background1" w:themeShade="A6"/>
       <w:spacing w:val="15"/>
     </w:rPr>
   </w:style>
@@ -3859,10 +3865,10 @@
     <w:basedOn w:val="Policepardfaut"/>
     <w:link w:val="Sous-titre"/>
     <w:uiPriority w:val="11"/>
-    <w:rsid w:val="005B7500"/>
+    <w:rsid w:val="00D45C53"/>
     <w:rPr>
       <w:rFonts w:eastAsiaTheme="minorEastAsia"/>
-      <w:color w:val="5A5A5A" w:themeColor="text1" w:themeTint="A5"/>
+      <w:color w:val="A6A6A6" w:themeColor="background1" w:themeShade="A6"/>
       <w:spacing w:val="15"/>
     </w:rPr>
   </w:style>
@@ -3871,10 +3877,10 @@
     <w:basedOn w:val="Policepardfaut"/>
     <w:link w:val="Titre1"/>
     <w:uiPriority w:val="9"/>
-    <w:rsid w:val="005B7500"/>
+    <w:rsid w:val="00D45C53"/>
     <w:rPr>
       <w:rFonts w:asciiTheme="majorHAnsi" w:eastAsiaTheme="majorEastAsia" w:hAnsiTheme="majorHAnsi" w:cstheme="majorBidi"/>
-      <w:color w:val="2F5496" w:themeColor="accent1" w:themeShade="BF"/>
+      <w:color w:val="5B9BD5" w:themeColor="accent1"/>
       <w:sz w:val="32"/>
       <w:szCs w:val="32"/>
     </w:rPr>
@@ -3884,10 +3890,10 @@
     <w:basedOn w:val="Policepardfaut"/>
     <w:link w:val="Titre2"/>
     <w:uiPriority w:val="9"/>
-    <w:rsid w:val="005B7500"/>
+    <w:rsid w:val="00D45C53"/>
     <w:rPr>
       <w:rFonts w:asciiTheme="majorHAnsi" w:eastAsiaTheme="majorEastAsia" w:hAnsiTheme="majorHAnsi" w:cstheme="majorBidi"/>
-      <w:color w:val="2F5496" w:themeColor="accent1" w:themeShade="BF"/>
+      <w:color w:val="5B9BD5" w:themeColor="accent1"/>
       <w:sz w:val="26"/>
       <w:szCs w:val="26"/>
     </w:rPr>
@@ -3921,7 +3927,7 @@
     <w:rsid w:val="00DE018E"/>
     <w:rPr>
       <w:rFonts w:asciiTheme="majorHAnsi" w:eastAsiaTheme="majorEastAsia" w:hAnsiTheme="majorHAnsi" w:cstheme="majorBidi"/>
-      <w:color w:val="1F3763" w:themeColor="accent1" w:themeShade="7F"/>
+      <w:color w:val="1F4D78" w:themeColor="accent1" w:themeShade="7F"/>
       <w:sz w:val="24"/>
       <w:szCs w:val="24"/>
     </w:rPr>
@@ -3946,7 +3952,7 @@
         <a:srgbClr val="E7E6E6"/>
       </a:lt2>
       <a:accent1>
-        <a:srgbClr val="4472C4"/>
+        <a:srgbClr val="5B9BD5"/>
       </a:accent1>
       <a:accent2>
         <a:srgbClr val="ED7D31"/>
@@ -3958,7 +3964,7 @@
         <a:srgbClr val="FFC000"/>
       </a:accent4>
       <a:accent5>
-        <a:srgbClr val="5B9BD5"/>
+        <a:srgbClr val="4472C4"/>
       </a:accent5>
       <a:accent6>
         <a:srgbClr val="70AD47"/>
@@ -4005,23 +4011,6 @@
         <a:font script="Viet" typeface="Times New Roman"/>
         <a:font script="Uigh" typeface="Microsoft Uighur"/>
         <a:font script="Geor" typeface="Sylfaen"/>
-        <a:font script="Armn" typeface="Arial"/>
-        <a:font script="Bugi" typeface="Leelawadee UI"/>
-        <a:font script="Bopo" typeface="Microsoft JhengHei"/>
-        <a:font script="Java" typeface="Javanese Text"/>
-        <a:font script="Lisu" typeface="Segoe UI"/>
-        <a:font script="Mymr" typeface="Myanmar Text"/>
-        <a:font script="Nkoo" typeface="Ebrima"/>
-        <a:font script="Olck" typeface="Nirmala UI"/>
-        <a:font script="Osma" typeface="Ebrima"/>
-        <a:font script="Phag" typeface="Phagspa"/>
-        <a:font script="Syrn" typeface="Estrangelo Edessa"/>
-        <a:font script="Syrj" typeface="Estrangelo Edessa"/>
-        <a:font script="Syre" typeface="Estrangelo Edessa"/>
-        <a:font script="Sora" typeface="Nirmala UI"/>
-        <a:font script="Tale" typeface="Microsoft Tai Le"/>
-        <a:font script="Talu" typeface="Microsoft New Tai Lue"/>
-        <a:font script="Tfng" typeface="Ebrima"/>
       </a:majorFont>
       <a:minorFont>
         <a:latin typeface="Calibri" panose="020F0502020204030204"/>
@@ -4057,23 +4046,6 @@
         <a:font script="Viet" typeface="Arial"/>
         <a:font script="Uigh" typeface="Microsoft Uighur"/>
         <a:font script="Geor" typeface="Sylfaen"/>
-        <a:font script="Armn" typeface="Arial"/>
-        <a:font script="Bugi" typeface="Leelawadee UI"/>
-        <a:font script="Bopo" typeface="Microsoft JhengHei"/>
-        <a:font script="Java" typeface="Javanese Text"/>
-        <a:font script="Lisu" typeface="Segoe UI"/>
-        <a:font script="Mymr" typeface="Myanmar Text"/>
-        <a:font script="Nkoo" typeface="Ebrima"/>
-        <a:font script="Olck" typeface="Nirmala UI"/>
-        <a:font script="Osma" typeface="Ebrima"/>
-        <a:font script="Phag" typeface="Phagspa"/>
-        <a:font script="Syrn" typeface="Estrangelo Edessa"/>
-        <a:font script="Syrj" typeface="Estrangelo Edessa"/>
-        <a:font script="Syre" typeface="Estrangelo Edessa"/>
-        <a:font script="Sora" typeface="Nirmala UI"/>
-        <a:font script="Tale" typeface="Microsoft Tai Le"/>
-        <a:font script="Talu" typeface="Microsoft New Tai Lue"/>
-        <a:font script="Tfng" typeface="Ebrima"/>
       </a:minorFont>
     </a:fontScheme>
     <a:fmtScheme name="Office">
@@ -4222,4 +4194,16 @@
     </a:ext>
   </a:extLst>
 </a:theme>
+</file>
+
+<file path=customXml/item1.xml><?xml version="1.0" encoding="utf-8"?>
+<b:Sources xmlns:b="http://schemas.openxmlformats.org/officeDocument/2006/bibliography" xmlns="http://schemas.openxmlformats.org/officeDocument/2006/bibliography" SelectedStyle="\APASixthEditionOfficeOnline.xsl" StyleName="APA" Version="6"/>
+</file>
+
+<file path=customXml/itemProps1.xml><?xml version="1.0" encoding="utf-8"?>
+<ds:datastoreItem xmlns:ds="http://schemas.openxmlformats.org/officeDocument/2006/customXml" ds:itemID="{DA513231-104B-48F5-8237-CCA4855AC225}">
+  <ds:schemaRefs>
+    <ds:schemaRef ds:uri="http://schemas.openxmlformats.org/officeDocument/2006/bibliography"/>
+  </ds:schemaRefs>
+</ds:datastoreItem>
 </file>
</xml_diff>